<commit_message>
I add a sentence in der Haushund
</commit_message>
<xml_diff>
--- a/Der Haushund.docx
+++ b/Der Haushund.docx
@@ -128,6 +128,11 @@
     <w:p>
       <w:r>
         <w:t>Der Hund ist ein sehr toller Hund.</w:t>
+      </w:r>
+    </w:p>
+    <w:p>
+      <w:r>
+        <w:t>Der Hund ist ein toller Hund.</w:t>
       </w:r>
     </w:p>
     <w:sectPr>

</xml_diff>